<commit_message>
SMELOV 6LAB IN PROGRESS
</commit_message>
<xml_diff>
--- a/2/2/Ваши требования/ЛР5.docx
+++ b/2/2/Ваши требования/ЛР5.docx
@@ -257,7 +257,7 @@
           <w:color w:val="000000"/>
           <w:szCs w:val="28"/>
         </w:rPr>
-        <w:t>Студент(ка) 2 курса 6 группы</w:t>
+        <w:t>Студент 2 курса 6 группы</w:t>
       </w:r>
     </w:p>
     <w:p>
@@ -670,15 +670,7 @@
         </w:numPr>
       </w:pPr>
       <w:r>
-        <w:t xml:space="preserve">Исключаются туры, которые пользователь уже забронировал или </w:t>
-      </w:r>
-      <w:proofErr w:type="gramStart"/>
-      <w:r>
-        <w:t>отметил</w:t>
-      </w:r>
-      <w:proofErr w:type="gramEnd"/>
-      <w:r>
-        <w:t xml:space="preserve"> как «неинтересные».</w:t>
+        <w:t>Исключаются туры, которые пользователь уже забронировал или отметил как «неинтересные».</w:t>
       </w:r>
     </w:p>
     <w:p>
@@ -1008,7 +1000,6 @@
         <w:ind w:left="425" w:firstLine="0"/>
         <w:jc w:val="left"/>
       </w:pPr>
-      <w:proofErr w:type="spellStart"/>
       <w:r>
         <w:rPr>
           <w:b/>
@@ -1016,7 +1007,6 @@
         </w:rPr>
         <w:t>Given</w:t>
       </w:r>
-      <w:proofErr w:type="spellEnd"/>
       <w:r>
         <w:t xml:space="preserve"> Пользователь указал предпочтения (любимые направления, тип отдыха, бюджет) в личном кабинете </w:t>
       </w:r>
@@ -1026,7 +1016,6 @@
         <w:ind w:left="425" w:firstLine="0"/>
         <w:jc w:val="left"/>
       </w:pPr>
-      <w:proofErr w:type="spellStart"/>
       <w:r>
         <w:rPr>
           <w:b/>
@@ -1034,7 +1023,6 @@
         </w:rPr>
         <w:t>When</w:t>
       </w:r>
-      <w:proofErr w:type="spellEnd"/>
       <w:r>
         <w:t xml:space="preserve"> Он открывает раздел «Рекомендовано для вас» </w:t>
       </w:r>
@@ -1044,7 +1032,6 @@
         <w:ind w:left="425" w:firstLine="0"/>
         <w:jc w:val="left"/>
       </w:pPr>
-      <w:proofErr w:type="spellStart"/>
       <w:r>
         <w:rPr>
           <w:b/>
@@ -1052,7 +1039,6 @@
         </w:rPr>
         <w:t>Then</w:t>
       </w:r>
-      <w:proofErr w:type="spellEnd"/>
       <w:r>
         <w:t xml:space="preserve"> Система анализирует его предпочтения и историю просмотров </w:t>
       </w:r>
@@ -1062,7 +1048,6 @@
         <w:ind w:left="425" w:firstLine="0"/>
         <w:jc w:val="left"/>
       </w:pPr>
-      <w:proofErr w:type="gramStart"/>
       <w:r>
         <w:rPr>
           <w:b/>
@@ -1071,11 +1056,7 @@
         <w:t>And</w:t>
       </w:r>
       <w:r>
-        <w:t xml:space="preserve"> Формирует</w:t>
-      </w:r>
-      <w:proofErr w:type="gramEnd"/>
-      <w:r>
-        <w:t xml:space="preserve"> список туров, соответствующих его интересам </w:t>
+        <w:t xml:space="preserve"> Формирует список туров, соответствующих его интересам </w:t>
       </w:r>
     </w:p>
     <w:p>
@@ -1083,8 +1064,6 @@
         <w:ind w:left="425" w:firstLine="0"/>
         <w:jc w:val="left"/>
       </w:pPr>
-      <w:proofErr w:type="spellStart"/>
-      <w:proofErr w:type="gramStart"/>
       <w:r>
         <w:rPr>
           <w:b/>
@@ -1092,21 +1071,8 @@
         </w:rPr>
         <w:t>But</w:t>
       </w:r>
-      <w:proofErr w:type="spellEnd"/>
-      <w:r>
-        <w:t xml:space="preserve"> Исключает</w:t>
-      </w:r>
-      <w:proofErr w:type="gramEnd"/>
-      <w:r>
-        <w:t xml:space="preserve"> туры, которые пользователь уже забронировал или </w:t>
-      </w:r>
-      <w:proofErr w:type="gramStart"/>
-      <w:r>
-        <w:t>отметил</w:t>
-      </w:r>
-      <w:proofErr w:type="gramEnd"/>
-      <w:r>
-        <w:t xml:space="preserve"> как «неинтересные»</w:t>
+      <w:r>
+        <w:t xml:space="preserve"> Исключает туры, которые пользователь уже забронировал или отметил как «неинтересные»</w:t>
       </w:r>
     </w:p>
     <w:p>
@@ -1130,7 +1096,6 @@
       <w:pPr>
         <w:ind w:left="425" w:firstLine="0"/>
       </w:pPr>
-      <w:proofErr w:type="spellStart"/>
       <w:r>
         <w:rPr>
           <w:b/>
@@ -1138,7 +1103,6 @@
         </w:rPr>
         <w:t>Given</w:t>
       </w:r>
-      <w:proofErr w:type="spellEnd"/>
       <w:r>
         <w:t xml:space="preserve"> Пользователь просматривает страницу тура </w:t>
       </w:r>
@@ -1147,7 +1111,6 @@
       <w:pPr>
         <w:ind w:left="425" w:firstLine="0"/>
       </w:pPr>
-      <w:proofErr w:type="spellStart"/>
       <w:r>
         <w:rPr>
           <w:b/>
@@ -1155,7 +1118,6 @@
         </w:rPr>
         <w:t>When</w:t>
       </w:r>
-      <w:proofErr w:type="spellEnd"/>
       <w:r>
         <w:t xml:space="preserve"> Он ставит оценку (от 1 до 5 звезд) </w:t>
       </w:r>
@@ -1164,7 +1126,6 @@
       <w:pPr>
         <w:ind w:left="425" w:firstLine="0"/>
       </w:pPr>
-      <w:proofErr w:type="spellStart"/>
       <w:r>
         <w:rPr>
           <w:b/>
@@ -1172,7 +1133,6 @@
         </w:rPr>
         <w:t>Then</w:t>
       </w:r>
-      <w:proofErr w:type="spellEnd"/>
       <w:r>
         <w:t xml:space="preserve"> Система обновляет рекомендации с учетом его оценки </w:t>
       </w:r>
@@ -1181,7 +1141,6 @@
       <w:pPr>
         <w:ind w:left="425" w:firstLine="0"/>
       </w:pPr>
-      <w:proofErr w:type="gramStart"/>
       <w:r>
         <w:rPr>
           <w:b/>
@@ -1189,7 +1148,6 @@
         </w:rPr>
         <w:t>And</w:t>
       </w:r>
-      <w:proofErr w:type="gramEnd"/>
       <w:r>
         <w:t xml:space="preserve"> В будущих рекомендациях туры с высокими оценками будут появляться чаще </w:t>
       </w:r>
@@ -1198,8 +1156,6 @@
       <w:pPr>
         <w:ind w:left="425" w:firstLine="0"/>
       </w:pPr>
-      <w:proofErr w:type="spellStart"/>
-      <w:proofErr w:type="gramStart"/>
       <w:r>
         <w:rPr>
           <w:b/>
@@ -1207,8 +1163,6 @@
         </w:rPr>
         <w:t>But</w:t>
       </w:r>
-      <w:proofErr w:type="spellEnd"/>
-      <w:proofErr w:type="gramEnd"/>
       <w:r>
         <w:t xml:space="preserve"> Если пользователь поставил низкую оценку, система уменьшает вероятность появления похожих туров</w:t>
       </w:r>
@@ -1234,8 +1188,6 @@
       <w:pPr>
         <w:ind w:left="425" w:firstLine="0"/>
       </w:pPr>
-      <w:proofErr w:type="spellStart"/>
-      <w:proofErr w:type="gramStart"/>
       <w:r>
         <w:rPr>
           <w:b/>
@@ -1243,8 +1195,6 @@
         </w:rPr>
         <w:t>Given</w:t>
       </w:r>
-      <w:proofErr w:type="spellEnd"/>
-      <w:proofErr w:type="gramEnd"/>
       <w:r>
         <w:t xml:space="preserve"> У пользователя нет истории бронирований или просмотров </w:t>
       </w:r>
@@ -1253,7 +1203,6 @@
       <w:pPr>
         <w:ind w:left="425" w:firstLine="0"/>
       </w:pPr>
-      <w:proofErr w:type="spellStart"/>
       <w:r>
         <w:rPr>
           <w:b/>
@@ -1261,7 +1210,6 @@
         </w:rPr>
         <w:t>When</w:t>
       </w:r>
-      <w:proofErr w:type="spellEnd"/>
       <w:r>
         <w:t xml:space="preserve"> Он открывает раздел «Рекомендовано для вас» </w:t>
       </w:r>
@@ -1270,7 +1218,6 @@
       <w:pPr>
         <w:ind w:left="425" w:firstLine="0"/>
       </w:pPr>
-      <w:proofErr w:type="spellStart"/>
       <w:r>
         <w:rPr>
           <w:b/>
@@ -1278,7 +1225,6 @@
         </w:rPr>
         <w:t>Then</w:t>
       </w:r>
-      <w:proofErr w:type="spellEnd"/>
       <w:r>
         <w:t xml:space="preserve"> Система предлагает список популярных направлений </w:t>
       </w:r>
@@ -1287,7 +1233,6 @@
       <w:pPr>
         <w:ind w:left="425" w:firstLine="0"/>
       </w:pPr>
-      <w:proofErr w:type="gramStart"/>
       <w:r>
         <w:rPr>
           <w:b/>
@@ -1296,19 +1241,13 @@
         <w:t>And</w:t>
       </w:r>
       <w:r>
-        <w:t xml:space="preserve"> Включает</w:t>
-      </w:r>
-      <w:proofErr w:type="gramEnd"/>
-      <w:r>
-        <w:t xml:space="preserve"> новые туры в популярных категориях и специальные предложения </w:t>
+        <w:t xml:space="preserve"> Включает новые туры в популярных категориях и специальные предложения </w:t>
       </w:r>
     </w:p>
     <w:p>
       <w:pPr>
         <w:ind w:left="425" w:firstLine="0"/>
       </w:pPr>
-      <w:proofErr w:type="spellStart"/>
-      <w:proofErr w:type="gramStart"/>
       <w:r>
         <w:rPr>
           <w:b/>
@@ -1317,8 +1256,6 @@
         <w:lastRenderedPageBreak/>
         <w:t>But</w:t>
       </w:r>
-      <w:proofErr w:type="spellEnd"/>
-      <w:proofErr w:type="gramEnd"/>
       <w:r>
         <w:t xml:space="preserve"> Если пользователь не указал предпочтения, система предлагает настроить их</w:t>
       </w:r>
@@ -1341,7 +1278,6 @@
       </w:r>
     </w:p>
     <w:p>
-      <w:proofErr w:type="spellStart"/>
       <w:r>
         <w:rPr>
           <w:b/>
@@ -1349,13 +1285,11 @@
         </w:rPr>
         <w:t>Given</w:t>
       </w:r>
-      <w:proofErr w:type="spellEnd"/>
       <w:r>
         <w:t xml:space="preserve"> Пользователь находится на главной странице </w:t>
       </w:r>
     </w:p>
     <w:p>
-      <w:proofErr w:type="spellStart"/>
       <w:r>
         <w:rPr>
           <w:b/>
@@ -1363,13 +1297,11 @@
         </w:rPr>
         <w:t>When</w:t>
       </w:r>
-      <w:proofErr w:type="spellEnd"/>
       <w:r>
         <w:t xml:space="preserve"> Он переходит в раздел «Рекомендовано для вас» </w:t>
       </w:r>
     </w:p>
     <w:p>
-      <w:proofErr w:type="spellStart"/>
       <w:r>
         <w:rPr>
           <w:b/>
@@ -1377,7 +1309,6 @@
         </w:rPr>
         <w:t>Then</w:t>
       </w:r>
-      <w:proofErr w:type="spellEnd"/>
       <w:r>
         <w:t xml:space="preserve"> Система отображает список персонализированных туров </w:t>
       </w:r>
@@ -1386,7 +1317,6 @@
       <w:pPr>
         <w:ind w:left="425" w:firstLine="0"/>
       </w:pPr>
-      <w:proofErr w:type="gramStart"/>
       <w:r>
         <w:rPr>
           <w:b/>
@@ -1394,7 +1324,6 @@
         </w:rPr>
         <w:t>And</w:t>
       </w:r>
-      <w:proofErr w:type="gramEnd"/>
       <w:r>
         <w:t xml:space="preserve"> В каждом туре указаны фото, название, страна, даты, цена и рейтинг (если есть) </w:t>
       </w:r>
@@ -1403,8 +1332,6 @@
       <w:pPr>
         <w:ind w:left="425" w:firstLine="0"/>
       </w:pPr>
-      <w:proofErr w:type="spellStart"/>
-      <w:proofErr w:type="gramStart"/>
       <w:r>
         <w:rPr>
           <w:b/>
@@ -1412,8 +1339,6 @@
         </w:rPr>
         <w:t>But</w:t>
       </w:r>
-      <w:proofErr w:type="spellEnd"/>
-      <w:proofErr w:type="gramEnd"/>
       <w:r>
         <w:t xml:space="preserve"> Если подходящих туров нет, система показывает сообщение «Нет туров, соответствующих вашим критериям. Попробуйте изменить фильтры»</w:t>
       </w:r>
@@ -1436,7 +1361,6 @@
       </w:r>
     </w:p>
     <w:p>
-      <w:proofErr w:type="spellStart"/>
       <w:r>
         <w:rPr>
           <w:b/>
@@ -1444,13 +1368,11 @@
         </w:rPr>
         <w:t>Given</w:t>
       </w:r>
-      <w:proofErr w:type="spellEnd"/>
       <w:r>
         <w:t xml:space="preserve"> Пользователь просматривает список рекомендаций </w:t>
       </w:r>
     </w:p>
     <w:p>
-      <w:proofErr w:type="spellStart"/>
       <w:r>
         <w:rPr>
           <w:b/>
@@ -1458,7 +1380,6 @@
         </w:rPr>
         <w:t>When</w:t>
       </w:r>
-      <w:proofErr w:type="spellEnd"/>
       <w:r>
         <w:t xml:space="preserve"> Он выбирает сортировку по рейтингу </w:t>
       </w:r>
@@ -1467,7 +1388,6 @@
       <w:pPr>
         <w:ind w:left="425" w:firstLine="0"/>
       </w:pPr>
-      <w:proofErr w:type="spellStart"/>
       <w:r>
         <w:rPr>
           <w:b/>
@@ -1475,7 +1395,6 @@
         </w:rPr>
         <w:t>Then</w:t>
       </w:r>
-      <w:proofErr w:type="spellEnd"/>
       <w:r>
         <w:t xml:space="preserve"> Система упорядочивает туры от самых высоко оцененных к менее популярным </w:t>
       </w:r>
@@ -1499,8 +1418,6 @@
       <w:pPr>
         <w:ind w:left="425" w:firstLine="0"/>
       </w:pPr>
-      <w:proofErr w:type="spellStart"/>
-      <w:proofErr w:type="gramStart"/>
       <w:r>
         <w:rPr>
           <w:b/>
@@ -1508,8 +1425,6 @@
         </w:rPr>
         <w:t>But</w:t>
       </w:r>
-      <w:proofErr w:type="spellEnd"/>
-      <w:proofErr w:type="gramEnd"/>
       <w:r>
         <w:t xml:space="preserve"> Если фильтры не дают результатов, система предлагает изменить параметры</w:t>
       </w:r>
@@ -1532,7 +1447,6 @@
       </w:r>
     </w:p>
     <w:p>
-      <w:proofErr w:type="spellStart"/>
       <w:r>
         <w:rPr>
           <w:b/>
@@ -1540,13 +1454,11 @@
         </w:rPr>
         <w:t>Given</w:t>
       </w:r>
-      <w:proofErr w:type="spellEnd"/>
       <w:r>
         <w:t xml:space="preserve"> Пользователь пытается загрузить рекомендации </w:t>
       </w:r>
     </w:p>
     <w:p>
-      <w:proofErr w:type="spellStart"/>
       <w:r>
         <w:rPr>
           <w:b/>
@@ -1554,7 +1466,6 @@
         </w:rPr>
         <w:t>When</w:t>
       </w:r>
-      <w:proofErr w:type="spellEnd"/>
       <w:r>
         <w:t xml:space="preserve"> Сервис недоступен </w:t>
       </w:r>
@@ -1563,7 +1474,6 @@
       <w:pPr>
         <w:ind w:left="425" w:firstLine="0"/>
       </w:pPr>
-      <w:proofErr w:type="spellStart"/>
       <w:r>
         <w:rPr>
           <w:b/>
@@ -1571,13 +1481,11 @@
         </w:rPr>
         <w:t>Then</w:t>
       </w:r>
-      <w:proofErr w:type="spellEnd"/>
       <w:r>
         <w:t xml:space="preserve"> Система показывает сообщение «Ошибка загрузки. Попробуйте позже» </w:t>
       </w:r>
     </w:p>
     <w:p>
-      <w:proofErr w:type="gramStart"/>
       <w:r>
         <w:rPr>
           <w:b/>
@@ -1586,19 +1494,13 @@
         <w:t>And</w:t>
       </w:r>
       <w:r>
-        <w:t xml:space="preserve"> Предлагает</w:t>
-      </w:r>
-      <w:proofErr w:type="gramEnd"/>
-      <w:r>
-        <w:t xml:space="preserve"> перейти в каталог туров </w:t>
+        <w:t xml:space="preserve"> Предлагает перейти в каталог туров </w:t>
       </w:r>
     </w:p>
     <w:p>
       <w:pPr>
         <w:ind w:left="425" w:firstLine="0"/>
       </w:pPr>
-      <w:proofErr w:type="spellStart"/>
-      <w:proofErr w:type="gramStart"/>
       <w:r>
         <w:rPr>
           <w:b/>
@@ -1606,8 +1508,6 @@
         </w:rPr>
         <w:t>But</w:t>
       </w:r>
-      <w:proofErr w:type="spellEnd"/>
-      <w:proofErr w:type="gramEnd"/>
       <w:r>
         <w:t xml:space="preserve"> Если туры не соответствуют критериям, отображается «Нет туров, соответствующих вашим критериям. Попробуйте изменить фильтры»</w:t>
       </w:r>

</xml_diff>